<commit_message>
Error de ortografia corregido
</commit_message>
<xml_diff>
--- a/JuegoNaves - Entrega/NavesAmpliacion.docx
+++ b/JuegoNaves - Entrega/NavesAmpliacion.docx
@@ -7,7 +7,13 @@
         <w:pStyle w:val="Heading2"/>
       </w:pPr>
       <w:r>
-        <w:t>1 Nuevo tipo de enemigo</w:t>
+        <w:t>1</w:t>
+      </w:r>
+      <w:r>
+        <w:t>.</w:t>
+      </w:r>
+      <w:r>
+        <w:t xml:space="preserve"> Nuevo tipo de enemigo</w:t>
       </w:r>
     </w:p>
     <w:p>
@@ -124,7 +130,15 @@
     </w:p>
     <w:p>
       <w:r>
-        <w:t>Los viejos enemigos ahora se llaman StandardEnemy.</w:t>
+        <w:t xml:space="preserve">Los viejos enemigos ahora se llaman </w:t>
+      </w:r>
+      <w:proofErr w:type="spellStart"/>
+      <w:r>
+        <w:t>StandardEnemy</w:t>
+      </w:r>
+      <w:proofErr w:type="spellEnd"/>
+      <w:r>
+        <w:t>.</w:t>
       </w:r>
     </w:p>
     <w:p>
@@ -181,7 +195,10 @@
     <w:p>
       <w:r>
         <w:lastRenderedPageBreak/>
-        <w:t>Clase enemigo rojo.</w:t>
+        <w:t>Clase enemigo rojo</w:t>
+      </w:r>
+      <w:r>
+        <w:t>, movimiento en zigzag.</w:t>
       </w:r>
     </w:p>
     <w:p>
@@ -241,7 +258,13 @@
       </w:pPr>
       <w:r>
         <w:lastRenderedPageBreak/>
-        <w:t>2 Enemigos con capacidad de disparo.</w:t>
+        <w:t>2</w:t>
+      </w:r>
+      <w:r>
+        <w:t>.</w:t>
+      </w:r>
+      <w:r>
+        <w:t xml:space="preserve"> Enemigos con capacidad de disparo.</w:t>
       </w:r>
     </w:p>
     <w:p>
@@ -277,7 +300,7 @@
             <v:path o:extrusionok="f" gradientshapeok="t" o:connecttype="rect"/>
             <o:lock v:ext="edit" aspectratio="t"/>
           </v:shapetype>
-          <v:shape id="_x0000_i1025" type="#_x0000_t75" style="width:265.5pt;height:194.25pt">
+          <v:shape id="_x0000_i1025" type="#_x0000_t75" style="width:266.4pt;height:194.4pt">
             <v:imagedata r:id="rId10" o:title="NavesDisparos"/>
           </v:shape>
         </w:pict>
@@ -290,7 +313,15 @@
     </w:p>
     <w:p>
       <w:r>
-        <w:t>En la clase Enemy.</w:t>
+        <w:t xml:space="preserve">En la clase </w:t>
+      </w:r>
+      <w:proofErr w:type="spellStart"/>
+      <w:r>
+        <w:t>Enemy</w:t>
+      </w:r>
+      <w:proofErr w:type="spellEnd"/>
+      <w:r>
+        <w:t>.</w:t>
       </w:r>
     </w:p>
     <w:p>
@@ -348,7 +379,15 @@
         <w:spacing w:after="160" w:line="259" w:lineRule="auto"/>
       </w:pPr>
       <w:r>
-        <w:t>Creación de la clase EnemyProjectile.</w:t>
+        <w:t xml:space="preserve">Creación de la clase </w:t>
+      </w:r>
+      <w:proofErr w:type="spellStart"/>
+      <w:r>
+        <w:t>EnemyProjectile</w:t>
+      </w:r>
+      <w:proofErr w:type="spellEnd"/>
+      <w:r>
+        <w:t>.</w:t>
       </w:r>
     </w:p>
     <w:p>
@@ -412,7 +451,15 @@
     <w:p>
       <w:r>
         <w:lastRenderedPageBreak/>
-        <w:t>Cambios en el update, tiene que mirar si el enemigo dispara o no, y añadirlo a lista de disparos.</w:t>
+        <w:t xml:space="preserve">Cambios en el </w:t>
+      </w:r>
+      <w:proofErr w:type="spellStart"/>
+      <w:r>
+        <w:t>update</w:t>
+      </w:r>
+      <w:proofErr w:type="spellEnd"/>
+      <w:r>
+        <w:t>, tiene que mirar si el enemigo dispara o no, y añadirlo a lista de disparos.</w:t>
       </w:r>
     </w:p>
     <w:p>
@@ -516,7 +563,15 @@
         </w:rPr>
       </w:pPr>
       <w:r>
-        <w:t>Colisiones en el método update del GameLayer.cpp</w:t>
+        <w:t xml:space="preserve">Colisiones en el método </w:t>
+      </w:r>
+      <w:proofErr w:type="spellStart"/>
+      <w:r>
+        <w:t>update</w:t>
+      </w:r>
+      <w:proofErr w:type="spellEnd"/>
+      <w:r>
+        <w:t xml:space="preserve"> del GameLayer.cpp</w:t>
       </w:r>
     </w:p>
     <w:p>
@@ -576,7 +631,13 @@
       </w:pPr>
       <w:r>
         <w:lastRenderedPageBreak/>
-        <w:t>3 Jugador con Vida.</w:t>
+        <w:t>3</w:t>
+      </w:r>
+      <w:r>
+        <w:t>.</w:t>
+      </w:r>
+      <w:r>
+        <w:t xml:space="preserve"> Jugador con Vida.</w:t>
       </w:r>
     </w:p>
     <w:p>
@@ -639,7 +700,21 @@
     </w:p>
     <w:p>
       <w:r>
-        <w:t>Añadí al jugador el atributo lifes.</w:t>
+        <w:t xml:space="preserve">Añadí al jugador el atributo </w:t>
+      </w:r>
+      <w:proofErr w:type="spellStart"/>
+      <w:r>
+        <w:t>li</w:t>
+      </w:r>
+      <w:r>
+        <w:t>v</w:t>
+      </w:r>
+      <w:r>
+        <w:t>es</w:t>
+      </w:r>
+      <w:proofErr w:type="spellEnd"/>
+      <w:r>
+        <w:t>.</w:t>
       </w:r>
     </w:p>
     <w:p>
@@ -648,10 +723,10 @@
           <w:noProof/>
         </w:rPr>
         <w:drawing>
-          <wp:inline distT="0" distB="0" distL="0" distR="0" wp14:anchorId="7CCC3AC1" wp14:editId="49E1B3E1">
-            <wp:extent cx="3924300" cy="2897380"/>
-            <wp:effectExtent l="0" t="0" r="0" b="0"/>
-            <wp:docPr id="11" name="Picture 11" descr="Text&#10;&#10;Description automatically generated"/>
+          <wp:inline distT="0" distB="0" distL="0" distR="0" wp14:anchorId="17B2F90B" wp14:editId="5DCBDED7">
+            <wp:extent cx="5400040" cy="1876425"/>
+            <wp:effectExtent l="0" t="0" r="0" b="9525"/>
+            <wp:docPr id="18" name="Picture 18" descr="Text&#10;&#10;Description automatically generated"/>
             <wp:cNvGraphicFramePr>
               <a:graphicFrameLocks xmlns:a="http://schemas.openxmlformats.org/drawingml/2006/main" noChangeAspect="1"/>
             </wp:cNvGraphicFramePr>
@@ -659,7 +734,7 @@
               <a:graphicData uri="http://schemas.openxmlformats.org/drawingml/2006/picture">
                 <pic:pic xmlns:pic="http://schemas.openxmlformats.org/drawingml/2006/picture">
                   <pic:nvPicPr>
-                    <pic:cNvPr id="11" name="Picture 11" descr="Text&#10;&#10;Description automatically generated"/>
+                    <pic:cNvPr id="18" name="Picture 18" descr="Text&#10;&#10;Description automatically generated"/>
                     <pic:cNvPicPr/>
                   </pic:nvPicPr>
                   <pic:blipFill>
@@ -671,7 +746,7 @@
                   <pic:spPr>
                     <a:xfrm>
                       <a:off x="0" y="0"/>
-                      <a:ext cx="3927935" cy="2900063"/>
+                      <a:ext cx="5400040" cy="1876425"/>
                     </a:xfrm>
                     <a:prstGeom prst="rect">
                       <a:avLst/>
@@ -695,10 +770,10 @@
           <w:noProof/>
         </w:rPr>
         <w:drawing>
-          <wp:inline distT="0" distB="0" distL="0" distR="0" wp14:anchorId="0D601164" wp14:editId="797AD1A9">
-            <wp:extent cx="4000500" cy="1905694"/>
-            <wp:effectExtent l="0" t="0" r="0" b="0"/>
-            <wp:docPr id="10" name="Picture 10" descr="Text&#10;&#10;Description automatically generated"/>
+          <wp:inline distT="0" distB="0" distL="0" distR="0" wp14:anchorId="7E81E14E" wp14:editId="6F73B8EB">
+            <wp:extent cx="5400040" cy="1934845"/>
+            <wp:effectExtent l="0" t="0" r="0" b="8255"/>
+            <wp:docPr id="17" name="Picture 17" descr="Text&#10;&#10;Description automatically generated"/>
             <wp:cNvGraphicFramePr>
               <a:graphicFrameLocks xmlns:a="http://schemas.openxmlformats.org/drawingml/2006/main" noChangeAspect="1"/>
             </wp:cNvGraphicFramePr>
@@ -706,7 +781,7 @@
               <a:graphicData uri="http://schemas.openxmlformats.org/drawingml/2006/picture">
                 <pic:pic xmlns:pic="http://schemas.openxmlformats.org/drawingml/2006/picture">
                   <pic:nvPicPr>
-                    <pic:cNvPr id="10" name="Picture 10" descr="Text&#10;&#10;Description automatically generated"/>
+                    <pic:cNvPr id="17" name="Picture 17" descr="Text&#10;&#10;Description automatically generated"/>
                     <pic:cNvPicPr/>
                   </pic:nvPicPr>
                   <pic:blipFill>
@@ -718,7 +793,7 @@
                   <pic:spPr>
                     <a:xfrm>
                       <a:off x="0" y="0"/>
-                      <a:ext cx="4010098" cy="1910266"/>
+                      <a:ext cx="5400040" cy="1934845"/>
                     </a:xfrm>
                     <a:prstGeom prst="rect">
                       <a:avLst/>
@@ -797,8 +872,13 @@
     </w:p>
     <w:p>
       <w:r>
-        <w:t>Mi clase Coin.cpp tiene solo el update</w:t>
-      </w:r>
+        <w:t xml:space="preserve">Mi clase Coin.cpp tiene solo el </w:t>
+      </w:r>
+      <w:proofErr w:type="spellStart"/>
+      <w:r>
+        <w:t>update</w:t>
+      </w:r>
+      <w:proofErr w:type="spellEnd"/>
       <w:r>
         <w:t>()</w:t>
       </w:r>
@@ -852,9 +932,11 @@
       <w:r>
         <w:t xml:space="preserve">Genero las monedas cada 250 </w:t>
       </w:r>
+      <w:proofErr w:type="spellStart"/>
       <w:r>
         <w:t>ticks</w:t>
       </w:r>
+      <w:proofErr w:type="spellEnd"/>
       <w:r>
         <w:t>.</w:t>
       </w:r>
@@ -948,7 +1030,15 @@
         </w:drawing>
       </w:r>
     </w:p>
-    <w:p/>
+    <w:p>
+      <w:pPr>
+        <w:pStyle w:val="Heading2"/>
+      </w:pPr>
+      <w:r>
+        <w:lastRenderedPageBreak/>
+        <w:t xml:space="preserve">5. Bombas </w:t>
+      </w:r>
+    </w:p>
     <w:sectPr>
       <w:headerReference w:type="default" r:id="rId23"/>
       <w:footerReference w:type="default" r:id="rId24"/>
@@ -1160,7 +1250,7 @@
         </mc:Choice>
         <mc:Fallback>
           <w:pict>
-            <v:rect w14:anchorId="076A3C40" id="Rectangle 222" o:spid="_x0000_s1026" style="position:absolute;margin-left:0;margin-top:0;width:580.8pt;height:752.4pt;z-index:251659264;visibility:visible;mso-wrap-style:square;mso-width-percent:950;mso-height-percent:950;mso-wrap-distance-left:9pt;mso-wrap-distance-top:0;mso-wrap-distance-right:9pt;mso-wrap-distance-bottom:0;mso-position-horizontal:center;mso-position-horizontal-relative:page;mso-position-vertical:center;mso-position-vertical-relative:page;mso-width-percent:950;mso-height-percent:950;mso-width-relative:page;mso-height-relative:page;v-text-anchor:middle" o:gfxdata="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" filled="f" strokecolor="#747070 [1614]" strokeweight="1.25pt">
+            <v:rect w14:anchorId="2F1A9BFC" id="Rectangle 222" o:spid="_x0000_s1026" style="position:absolute;margin-left:0;margin-top:0;width:580.8pt;height:752.4pt;z-index:251659264;visibility:visible;mso-wrap-style:square;mso-width-percent:950;mso-height-percent:950;mso-wrap-distance-left:9pt;mso-wrap-distance-top:0;mso-wrap-distance-right:9pt;mso-wrap-distance-bottom:0;mso-position-horizontal:center;mso-position-horizontal-relative:page;mso-position-vertical:center;mso-position-vertical-relative:page;mso-width-percent:950;mso-height-percent:950;mso-width-relative:page;mso-height-relative:page;v-text-anchor:middle" o:gfxdata="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" filled="f" strokecolor="#747070 [1614]" strokeweight="1.25pt">
               <w10:wrap anchorx="page" anchory="page"/>
             </v:rect>
           </w:pict>
@@ -1861,8 +1951,8 @@
   <w:rsids>
     <w:rsidRoot w:val="00C02D45"/>
     <w:rsid w:val="00437D0E"/>
+    <w:rsid w:val="007667EB"/>
     <w:rsid w:val="00975117"/>
-    <w:rsid w:val="009932E7"/>
     <w:rsid w:val="00B63874"/>
     <w:rsid w:val="00C02D45"/>
     <w:rsid w:val="00F60436"/>

</xml_diff>